<commit_message>
Update Team 8 UNFinished Business Employment Application Design Process.docx
</commit_message>
<xml_diff>
--- a/Team 8 UNFinished Business Employment Application Design Process.docx
+++ b/Team 8 UNFinished Business Employment Application Design Process.docx
@@ -40,6 +40,12 @@
     </w:p>
     <w:sdt>
       <w:sdtPr>
+        <w:rPr>
+          <w:rFonts w:asciiTheme="minorHAnsi" w:eastAsiaTheme="minorHAnsi" w:hAnsiTheme="minorHAnsi" w:cstheme="minorBidi"/>
+          <w:color w:val="auto"/>
+          <w:sz w:val="22"/>
+          <w:szCs w:val="22"/>
+        </w:rPr>
         <w:id w:val="1123964235"/>
         <w:docPartObj>
           <w:docPartGallery w:val="Table of Contents"/>
@@ -48,13 +54,9 @@
       </w:sdtPr>
       <w:sdtEndPr>
         <w:rPr>
-          <w:rFonts w:asciiTheme="minorHAnsi" w:eastAsiaTheme="minorHAnsi" w:hAnsiTheme="minorHAnsi" w:cstheme="minorBidi"/>
           <w:b/>
           <w:bCs/>
           <w:noProof/>
-          <w:color w:val="auto"/>
-          <w:sz w:val="22"/>
-          <w:szCs w:val="22"/>
         </w:rPr>
       </w:sdtEndPr>
       <w:sdtContent>
@@ -75,6 +77,7 @@
             </w:tabs>
             <w:spacing w:line="480" w:lineRule="auto"/>
             <w:rPr>
+              <w:rFonts w:eastAsiaTheme="minorEastAsia"/>
               <w:noProof/>
             </w:rPr>
           </w:pPr>
@@ -102,7 +105,7 @@
             </w:rPr>
             <w:fldChar w:fldCharType="separate"/>
           </w:r>
-          <w:hyperlink w:anchor="_Toc530870733" w:history="1">
+          <w:hyperlink w:anchor="_Toc530872342" w:history="1">
             <w:r>
               <w:rPr>
                 <w:rStyle w:val="Hyperlink"/>
@@ -131,7 +134,7 @@
                 <w:noProof/>
                 <w:webHidden/>
               </w:rPr>
-              <w:instrText xml:space="preserve"> PAGEREF _Toc530870733 \h </w:instrText>
+              <w:instrText xml:space="preserve"> PAGEREF _Toc530872342 \h </w:instrText>
             </w:r>
             <w:r>
               <w:rPr>
@@ -170,10 +173,11 @@
             </w:tabs>
             <w:spacing w:line="480" w:lineRule="auto"/>
             <w:rPr>
+              <w:rFonts w:eastAsiaTheme="minorEastAsia"/>
               <w:noProof/>
             </w:rPr>
           </w:pPr>
-          <w:hyperlink w:anchor="_Toc530870734" w:history="1">
+          <w:hyperlink w:anchor="_Toc530872343" w:history="1">
             <w:r>
               <w:rPr>
                 <w:rStyle w:val="Hyperlink"/>
@@ -200,7 +204,7 @@
                 <w:noProof/>
                 <w:webHidden/>
               </w:rPr>
-              <w:instrText xml:space="preserve"> PAGEREF _Toc530870734 \h </w:instrText>
+              <w:instrText xml:space="preserve"> PAGEREF _Toc530872343 \h </w:instrText>
             </w:r>
             <w:r>
               <w:rPr>
@@ -239,10 +243,11 @@
             </w:tabs>
             <w:spacing w:line="480" w:lineRule="auto"/>
             <w:rPr>
+              <w:rFonts w:eastAsiaTheme="minorEastAsia"/>
               <w:noProof/>
             </w:rPr>
           </w:pPr>
-          <w:hyperlink w:anchor="_Toc530870735" w:history="1">
+          <w:hyperlink w:anchor="_Toc530872344" w:history="1">
             <w:r>
               <w:rPr>
                 <w:rStyle w:val="Hyperlink"/>
@@ -269,7 +274,7 @@
                 <w:noProof/>
                 <w:webHidden/>
               </w:rPr>
-              <w:instrText xml:space="preserve"> PAGEREF _Toc530870735 \h </w:instrText>
+              <w:instrText xml:space="preserve"> PAGEREF _Toc530872344 \h </w:instrText>
             </w:r>
             <w:r>
               <w:rPr>
@@ -308,10 +313,11 @@
             </w:tabs>
             <w:spacing w:line="480" w:lineRule="auto"/>
             <w:rPr>
+              <w:rFonts w:eastAsiaTheme="minorEastAsia"/>
               <w:noProof/>
             </w:rPr>
           </w:pPr>
-          <w:hyperlink w:anchor="_Toc530870736" w:history="1">
+          <w:hyperlink w:anchor="_Toc530872345" w:history="1">
             <w:r>
               <w:rPr>
                 <w:rStyle w:val="Hyperlink"/>
@@ -338,7 +344,7 @@
                 <w:noProof/>
                 <w:webHidden/>
               </w:rPr>
-              <w:instrText xml:space="preserve"> PAGEREF _Toc530870736 \h </w:instrText>
+              <w:instrText xml:space="preserve"> PAGEREF _Toc530872345 \h </w:instrText>
             </w:r>
             <w:r>
               <w:rPr>
@@ -377,10 +383,11 @@
             </w:tabs>
             <w:spacing w:line="480" w:lineRule="auto"/>
             <w:rPr>
+              <w:rFonts w:eastAsiaTheme="minorEastAsia"/>
               <w:noProof/>
             </w:rPr>
           </w:pPr>
-          <w:hyperlink w:anchor="_Toc530870737" w:history="1">
+          <w:hyperlink w:anchor="_Toc530872346" w:history="1">
             <w:r>
               <w:rPr>
                 <w:rStyle w:val="Hyperlink"/>
@@ -407,7 +414,7 @@
                 <w:noProof/>
                 <w:webHidden/>
               </w:rPr>
-              <w:instrText xml:space="preserve"> PAGEREF _Toc530870737 \h </w:instrText>
+              <w:instrText xml:space="preserve"> PAGEREF _Toc530872346 \h </w:instrText>
             </w:r>
             <w:r>
               <w:rPr>
@@ -427,7 +434,7 @@
                 <w:noProof/>
                 <w:webHidden/>
               </w:rPr>
-              <w:t>3</w:t>
+              <w:t>4</w:t>
             </w:r>
             <w:r>
               <w:rPr>
@@ -446,10 +453,11 @@
             </w:tabs>
             <w:spacing w:line="480" w:lineRule="auto"/>
             <w:rPr>
+              <w:rFonts w:eastAsiaTheme="minorEastAsia"/>
               <w:noProof/>
             </w:rPr>
           </w:pPr>
-          <w:hyperlink w:anchor="_Toc530870738" w:history="1">
+          <w:hyperlink w:anchor="_Toc530872347" w:history="1">
             <w:r>
               <w:rPr>
                 <w:rStyle w:val="Hyperlink"/>
@@ -476,7 +484,7 @@
                 <w:noProof/>
                 <w:webHidden/>
               </w:rPr>
-              <w:instrText xml:space="preserve"> PAGEREF _Toc530870738 \h </w:instrText>
+              <w:instrText xml:space="preserve"> PAGEREF _Toc530872347 \h </w:instrText>
             </w:r>
             <w:r>
               <w:rPr>
@@ -515,10 +523,11 @@
             </w:tabs>
             <w:spacing w:line="480" w:lineRule="auto"/>
             <w:rPr>
+              <w:rFonts w:eastAsiaTheme="minorEastAsia"/>
               <w:noProof/>
             </w:rPr>
           </w:pPr>
-          <w:hyperlink w:anchor="_Toc530870739" w:history="1">
+          <w:hyperlink w:anchor="_Toc530872348" w:history="1">
             <w:r>
               <w:rPr>
                 <w:rStyle w:val="Hyperlink"/>
@@ -545,7 +554,7 @@
                 <w:noProof/>
                 <w:webHidden/>
               </w:rPr>
-              <w:instrText xml:space="preserve"> PAGEREF _Toc530870739 \h </w:instrText>
+              <w:instrText xml:space="preserve"> PAGEREF _Toc530872348 \h </w:instrText>
             </w:r>
             <w:r>
               <w:rPr>
@@ -584,10 +593,11 @@
             </w:tabs>
             <w:spacing w:line="480" w:lineRule="auto"/>
             <w:rPr>
+              <w:rFonts w:eastAsiaTheme="minorEastAsia"/>
               <w:noProof/>
             </w:rPr>
           </w:pPr>
-          <w:hyperlink w:anchor="_Toc530870740" w:history="1">
+          <w:hyperlink w:anchor="_Toc530872349" w:history="1">
             <w:r>
               <w:rPr>
                 <w:rStyle w:val="Hyperlink"/>
@@ -614,7 +624,7 @@
                 <w:noProof/>
                 <w:webHidden/>
               </w:rPr>
-              <w:instrText xml:space="preserve"> PAGEREF _Toc530870740 \h </w:instrText>
+              <w:instrText xml:space="preserve"> PAGEREF _Toc530872349 \h </w:instrText>
             </w:r>
             <w:r>
               <w:rPr>
@@ -635,6 +645,146 @@
                 <w:webHidden/>
               </w:rPr>
               <w:t>5</w:t>
+            </w:r>
+            <w:r>
+              <w:rPr>
+                <w:noProof/>
+                <w:webHidden/>
+              </w:rPr>
+              <w:fldChar w:fldCharType="end"/>
+            </w:r>
+          </w:hyperlink>
+        </w:p>
+        <w:p>
+          <w:pPr>
+            <w:pStyle w:val="TOC2"/>
+            <w:tabs>
+              <w:tab w:val="right" w:leader="dot" w:pos="9350"/>
+            </w:tabs>
+            <w:spacing w:line="480" w:lineRule="auto"/>
+            <w:rPr>
+              <w:rFonts w:eastAsiaTheme="minorEastAsia"/>
+              <w:noProof/>
+            </w:rPr>
+          </w:pPr>
+          <w:hyperlink w:anchor="_Toc530872350" w:history="1">
+            <w:r>
+              <w:rPr>
+                <w:rStyle w:val="Hyperlink"/>
+                <w:noProof/>
+              </w:rPr>
+              <w:t>Work Experience</w:t>
+            </w:r>
+            <w:r>
+              <w:rPr>
+                <w:noProof/>
+                <w:webHidden/>
+              </w:rPr>
+              <w:tab/>
+            </w:r>
+            <w:r>
+              <w:rPr>
+                <w:noProof/>
+                <w:webHidden/>
+              </w:rPr>
+              <w:fldChar w:fldCharType="begin"/>
+            </w:r>
+            <w:r>
+              <w:rPr>
+                <w:noProof/>
+                <w:webHidden/>
+              </w:rPr>
+              <w:instrText xml:space="preserve"> PAGEREF _Toc530872350 \h </w:instrText>
+            </w:r>
+            <w:r>
+              <w:rPr>
+                <w:noProof/>
+                <w:webHidden/>
+              </w:rPr>
+            </w:r>
+            <w:r>
+              <w:rPr>
+                <w:noProof/>
+                <w:webHidden/>
+              </w:rPr>
+              <w:fldChar w:fldCharType="separate"/>
+            </w:r>
+            <w:r>
+              <w:rPr>
+                <w:noProof/>
+                <w:webHidden/>
+              </w:rPr>
+              <w:t>5</w:t>
+            </w:r>
+            <w:r>
+              <w:rPr>
+                <w:noProof/>
+                <w:webHidden/>
+              </w:rPr>
+              <w:fldChar w:fldCharType="end"/>
+            </w:r>
+          </w:hyperlink>
+        </w:p>
+        <w:p>
+          <w:pPr>
+            <w:pStyle w:val="TOC2"/>
+            <w:tabs>
+              <w:tab w:val="right" w:leader="dot" w:pos="9350"/>
+            </w:tabs>
+            <w:spacing w:line="480" w:lineRule="auto"/>
+            <w:rPr>
+              <w:rFonts w:eastAsiaTheme="minorEastAsia"/>
+              <w:noProof/>
+            </w:rPr>
+          </w:pPr>
+          <w:hyperlink w:anchor="_Toc530872351" w:history="1">
+            <w:r>
+              <w:rPr>
+                <w:rStyle w:val="Hyperlink"/>
+                <w:noProof/>
+              </w:rPr>
+              <w:t>Application Acknowledgement</w:t>
+            </w:r>
+            <w:r>
+              <w:rPr>
+                <w:noProof/>
+                <w:webHidden/>
+              </w:rPr>
+              <w:tab/>
+            </w:r>
+            <w:r>
+              <w:rPr>
+                <w:noProof/>
+                <w:webHidden/>
+              </w:rPr>
+              <w:fldChar w:fldCharType="begin"/>
+            </w:r>
+            <w:r>
+              <w:rPr>
+                <w:noProof/>
+                <w:webHidden/>
+              </w:rPr>
+              <w:instrText xml:space="preserve"> PAGEREF _Toc530872351 \h </w:instrText>
+            </w:r>
+            <w:r>
+              <w:rPr>
+                <w:noProof/>
+                <w:webHidden/>
+              </w:rPr>
+            </w:r>
+            <w:r>
+              <w:rPr>
+                <w:noProof/>
+                <w:webHidden/>
+              </w:rPr>
+              <w:fldChar w:fldCharType="separate"/>
+            </w:r>
+            <w:r>
+              <w:rPr>
+                <w:noProof/>
+                <w:webHidden/>
+              </w:rPr>
+              <w:t>6</w:t>
             </w:r>
             <w:r>
               <w:rPr>
@@ -682,7 +832,7 @@
           <w:rStyle w:val="Strong"/>
         </w:rPr>
       </w:pPr>
-      <w:bookmarkStart w:id="0" w:name="_Toc530870733"/>
+      <w:bookmarkStart w:id="0" w:name="_Toc530872342"/>
       <w:r>
         <w:rPr>
           <w:rStyle w:val="Strong"/>
@@ -722,7 +872,12 @@
         <w:t>parts</w:t>
       </w:r>
       <w:r>
-        <w:t xml:space="preserve"> that took some thought were deciding </w:t>
+        <w:t xml:space="preserve"> that took some th</w:t>
+      </w:r>
+      <w:bookmarkStart w:id="1" w:name="_GoBack"/>
+      <w:bookmarkEnd w:id="1"/>
+      <w:r>
+        <w:t xml:space="preserve">ought were deciding </w:t>
       </w:r>
       <w:r>
         <w:t xml:space="preserve">how to show the fields on the screen that </w:t>
@@ -742,11 +897,11 @@
         <w:pStyle w:val="Heading2"/>
         <w:spacing w:line="480" w:lineRule="auto"/>
       </w:pPr>
-      <w:bookmarkStart w:id="1" w:name="_Toc530870734"/>
+      <w:bookmarkStart w:id="2" w:name="_Toc530872343"/>
       <w:r>
         <w:t>Navbar</w:t>
       </w:r>
-      <w:bookmarkEnd w:id="1"/>
+      <w:bookmarkEnd w:id="2"/>
     </w:p>
     <w:p>
       <w:pPr>
@@ -828,11 +983,11 @@
         <w:pStyle w:val="Heading2"/>
         <w:spacing w:line="480" w:lineRule="auto"/>
       </w:pPr>
-      <w:bookmarkStart w:id="2" w:name="_Toc530870735"/>
+      <w:bookmarkStart w:id="3" w:name="_Toc530872344"/>
       <w:r>
         <w:t>Sidebar</w:t>
       </w:r>
-      <w:bookmarkEnd w:id="2"/>
+      <w:bookmarkEnd w:id="3"/>
     </w:p>
     <w:p>
       <w:pPr>
@@ -884,11 +1039,11 @@
         <w:pStyle w:val="Heading2"/>
         <w:spacing w:line="480" w:lineRule="auto"/>
       </w:pPr>
-      <w:bookmarkStart w:id="3" w:name="_Toc530870736"/>
+      <w:bookmarkStart w:id="4" w:name="_Toc530872345"/>
       <w:r>
         <w:t>Contact Information</w:t>
       </w:r>
-      <w:bookmarkEnd w:id="3"/>
+      <w:bookmarkEnd w:id="4"/>
     </w:p>
     <w:p>
       <w:pPr>
@@ -1175,12 +1330,12 @@
         <w:pStyle w:val="Heading2"/>
         <w:spacing w:line="480" w:lineRule="auto"/>
       </w:pPr>
-      <w:bookmarkStart w:id="4" w:name="_Toc530870737"/>
+      <w:bookmarkStart w:id="5" w:name="_Toc530872346"/>
       <w:r>
         <w:lastRenderedPageBreak/>
         <w:t>Employment Information</w:t>
       </w:r>
-      <w:bookmarkEnd w:id="4"/>
+      <w:bookmarkEnd w:id="5"/>
       <w:r>
         <w:tab/>
       </w:r>
@@ -1259,11 +1414,11 @@
         <w:pStyle w:val="Heading2"/>
         <w:spacing w:line="480" w:lineRule="auto"/>
       </w:pPr>
-      <w:bookmarkStart w:id="5" w:name="_Toc530870738"/>
+      <w:bookmarkStart w:id="6" w:name="_Toc530872347"/>
       <w:r>
         <w:t>Criminal Background</w:t>
       </w:r>
-      <w:bookmarkEnd w:id="5"/>
+      <w:bookmarkEnd w:id="6"/>
     </w:p>
     <w:p>
       <w:pPr>
@@ -1351,11 +1506,11 @@
         <w:pStyle w:val="Heading2"/>
         <w:spacing w:line="480" w:lineRule="auto"/>
       </w:pPr>
-      <w:bookmarkStart w:id="6" w:name="_Toc530870739"/>
+      <w:bookmarkStart w:id="7" w:name="_Toc530872348"/>
       <w:r>
         <w:t>References</w:t>
       </w:r>
-      <w:bookmarkEnd w:id="6"/>
+      <w:bookmarkEnd w:id="7"/>
     </w:p>
     <w:p>
       <w:pPr>
@@ -1417,11 +1572,11 @@
       <w:r>
         <w:t xml:space="preserve"> </w:t>
       </w:r>
-      <w:bookmarkStart w:id="7" w:name="_Toc530870740"/>
+      <w:bookmarkStart w:id="8" w:name="_Toc530872349"/>
       <w:r>
         <w:t>Educational Background</w:t>
       </w:r>
-      <w:bookmarkEnd w:id="7"/>
+      <w:bookmarkEnd w:id="8"/>
     </w:p>
     <w:p>
       <w:pPr>
@@ -1491,9 +1646,11 @@
         <w:pStyle w:val="Heading2"/>
         <w:spacing w:line="480" w:lineRule="auto"/>
       </w:pPr>
+      <w:bookmarkStart w:id="9" w:name="_Toc530872350"/>
       <w:r>
         <w:t>Work Experience</w:t>
       </w:r>
+      <w:bookmarkEnd w:id="9"/>
     </w:p>
     <w:p>
       <w:pPr>
@@ -1692,9 +1849,11 @@
         <w:pStyle w:val="Heading2"/>
         <w:spacing w:line="480" w:lineRule="auto"/>
       </w:pPr>
+      <w:bookmarkStart w:id="10" w:name="_Toc530872351"/>
       <w:r>
         <w:t>Application Acknowledgement</w:t>
       </w:r>
+      <w:bookmarkEnd w:id="10"/>
     </w:p>
     <w:p>
       <w:pPr>
@@ -1756,8 +1915,6 @@
         </w:rPr>
         <w:t>submitting the application.</w:t>
       </w:r>
-      <w:bookmarkStart w:id="8" w:name="_GoBack"/>
-      <w:bookmarkEnd w:id="8"/>
     </w:p>
     <w:sectPr>
       <w:headerReference w:type="default" r:id="rId6"/>

</xml_diff>